<commit_message>
added report for HW3 Bala - updated with raw capture metrics
</commit_message>
<xml_diff>
--- a/Assignments/HW3/Bala/HW3_Report.docx
+++ b/Assignments/HW3/Bala/HW3_Report.docx
@@ -264,7 +264,7 @@
                     </pic:cNvPicPr>
                   </pic:nvPicPr>
                   <pic:blipFill>
-                    <a:blip r:embed="rId5" cstate="print">
+                    <a:blip r:embed="rId6" cstate="print">
                       <a:extLst>
                         <a:ext uri="{28A0092B-C50C-407E-A947-70E740481C1C}">
                           <a14:useLocalDpi xmlns:a14="http://schemas.microsoft.com/office/drawing/2010/main" val="0"/>
@@ -602,7 +602,7 @@
                     </pic:cNvPicPr>
                   </pic:nvPicPr>
                   <pic:blipFill>
-                    <a:blip r:embed="rId6">
+                    <a:blip r:embed="rId7">
                       <a:extLst>
                         <a:ext uri="{28A0092B-C50C-407E-A947-70E740481C1C}">
                           <a14:useLocalDpi xmlns:a14="http://schemas.microsoft.com/office/drawing/2010/main" val="0"/>
@@ -777,7 +777,7 @@
         </w:rPr>
         <w:t xml:space="preserve">Video File Link - </w:t>
       </w:r>
-      <w:hyperlink r:id="rId7" w:history="1">
+      <w:hyperlink r:id="rId8" w:history="1">
         <w:r>
           <w:rPr>
             <w:rStyle w:val="Hyperlink"/>
@@ -908,6 +908,13 @@
         </w:rPr>
         <w:t>Using date time module, time required to process one frame is calculated</w:t>
       </w:r>
+      <w:r>
+        <w:rPr>
+          <w:rFonts w:ascii="Times New Roman" w:hAnsi="Times New Roman" w:cs="Times New Roman"/>
+          <w:noProof/>
+        </w:rPr>
+        <w:t>.</w:t>
+      </w:r>
     </w:p>
     <w:p>
       <w:pPr>
@@ -926,7 +933,14 @@
           <w:rFonts w:ascii="Times New Roman" w:hAnsi="Times New Roman" w:cs="Times New Roman"/>
           <w:noProof/>
         </w:rPr>
-        <w:t>The timing metrics are logged to text file (the logged file is uploaded in gradescope)</w:t>
+        <w:t>The timing metrics are logged to text file</w:t>
+      </w:r>
+      <w:r>
+        <w:rPr>
+          <w:rFonts w:ascii="Times New Roman" w:hAnsi="Times New Roman" w:cs="Times New Roman"/>
+          <w:noProof/>
+        </w:rPr>
+        <w:t>.</w:t>
       </w:r>
     </w:p>
     <w:p>
@@ -979,7 +993,7 @@
                     </pic:cNvPicPr>
                   </pic:nvPicPr>
                   <pic:blipFill>
-                    <a:blip r:embed="rId8">
+                    <a:blip r:embed="rId9">
                       <a:extLst>
                         <a:ext uri="{28A0092B-C50C-407E-A947-70E740481C1C}">
                           <a14:useLocalDpi xmlns:a14="http://schemas.microsoft.com/office/drawing/2010/main" val="0"/>
@@ -1033,7 +1047,7 @@
                     </pic:cNvPicPr>
                   </pic:nvPicPr>
                   <pic:blipFill>
-                    <a:blip r:embed="rId9">
+                    <a:blip r:embed="rId10">
                       <a:extLst>
                         <a:ext uri="{28A0092B-C50C-407E-A947-70E740481C1C}">
                           <a14:useLocalDpi xmlns:a14="http://schemas.microsoft.com/office/drawing/2010/main" val="0"/>
@@ -1078,18 +1092,36 @@
         </w:rPr>
         <w:t>Figure 3</w:t>
       </w:r>
-    </w:p>
-    <w:p>
-      <w:pPr>
-        <w:rPr>
-          <w:rFonts w:ascii="Times New Roman" w:hAnsi="Times New Roman" w:cs="Times New Roman"/>
-        </w:rPr>
-      </w:pPr>
-      <w:r>
-        <w:rPr>
-          <w:rFonts w:ascii="Times New Roman" w:hAnsi="Times New Roman" w:cs="Times New Roman"/>
-        </w:rPr>
-        <w:t xml:space="preserve">It can be noted that on an average using raspberry pi and the pipeline specified in above steps, we are able to achieve ~0.5 fps. Considering frame rate of </w:t>
+      <w:r>
+        <w:rPr>
+          <w:rFonts w:ascii="Times New Roman" w:hAnsi="Times New Roman" w:cs="Times New Roman"/>
+        </w:rPr>
+        <w:t xml:space="preserve"> – Metrics with object detection</w:t>
+      </w:r>
+    </w:p>
+    <w:p>
+      <w:pPr>
+        <w:rPr>
+          <w:rFonts w:ascii="Times New Roman" w:hAnsi="Times New Roman" w:cs="Times New Roman"/>
+        </w:rPr>
+      </w:pPr>
+      <w:r>
+        <w:rPr>
+          <w:rFonts w:ascii="Times New Roman" w:hAnsi="Times New Roman" w:cs="Times New Roman"/>
+        </w:rPr>
+        <w:t>It can be noted that on an average using raspberry pi and the pipeline specified in above steps, we are able to achieve ~0.</w:t>
+      </w:r>
+      <w:r>
+        <w:rPr>
+          <w:rFonts w:ascii="Times New Roman" w:hAnsi="Times New Roman" w:cs="Times New Roman"/>
+        </w:rPr>
+        <w:t>6</w:t>
+      </w:r>
+      <w:r>
+        <w:rPr>
+          <w:rFonts w:ascii="Times New Roman" w:hAnsi="Times New Roman" w:cs="Times New Roman"/>
+        </w:rPr>
+        <w:t xml:space="preserve"> fps. Considering frame rate of </w:t>
       </w:r>
       <w:r>
         <w:rPr>
@@ -1109,29 +1141,235 @@
         </w:rPr>
         <w:t xml:space="preserve"> if there are fast movements, we will not be able to detect and avoid the obstacle. </w:t>
       </w:r>
+      <w:r>
+        <w:rPr>
+          <w:rFonts w:ascii="Times New Roman" w:hAnsi="Times New Roman" w:cs="Times New Roman"/>
+        </w:rPr>
+        <w:t>Thus,</w:t>
+      </w:r>
+      <w:r>
+        <w:rPr>
+          <w:rFonts w:ascii="Times New Roman" w:hAnsi="Times New Roman" w:cs="Times New Roman"/>
+        </w:rPr>
+        <w:t xml:space="preserve"> this method is suitable for taking high level decisions such as goal point detection </w:t>
+      </w:r>
+      <w:proofErr w:type="spellStart"/>
+      <w:r>
+        <w:rPr>
+          <w:rFonts w:ascii="Times New Roman" w:hAnsi="Times New Roman" w:cs="Times New Roman"/>
+        </w:rPr>
+        <w:t>etc</w:t>
+      </w:r>
+      <w:proofErr w:type="spellEnd"/>
+      <w:r>
+        <w:rPr>
+          <w:rFonts w:ascii="Times New Roman" w:hAnsi="Times New Roman" w:cs="Times New Roman"/>
+        </w:rPr>
+        <w:t>, but the entire navigation stack cannot rely on this method.</w:t>
+      </w:r>
+      <w:r>
+        <w:rPr>
+          <w:rFonts w:ascii="Times New Roman" w:hAnsi="Times New Roman" w:cs="Times New Roman"/>
+        </w:rPr>
+        <w:t xml:space="preserve"> </w:t>
+      </w:r>
+    </w:p>
+    <w:p>
+      <w:pPr>
+        <w:jc w:val="center"/>
+        <w:rPr>
+          <w:rFonts w:ascii="Times New Roman" w:hAnsi="Times New Roman" w:cs="Times New Roman"/>
+        </w:rPr>
+      </w:pPr>
+      <w:r>
+        <w:rPr>
+          <w:noProof/>
+        </w:rPr>
+        <w:drawing>
+          <wp:inline distT="0" distB="0" distL="0" distR="0" wp14:anchorId="661774EE" wp14:editId="6FD2881D">
+            <wp:extent cx="2439547" cy="1828800"/>
+            <wp:effectExtent l="0" t="0" r="0" b="0"/>
+            <wp:docPr id="3" name="Picture 3"/>
+            <wp:cNvGraphicFramePr>
+              <a:graphicFrameLocks xmlns:a="http://schemas.openxmlformats.org/drawingml/2006/main" noChangeAspect="1"/>
+            </wp:cNvGraphicFramePr>
+            <a:graphic xmlns:a="http://schemas.openxmlformats.org/drawingml/2006/main">
+              <a:graphicData uri="http://schemas.openxmlformats.org/drawingml/2006/picture">
+                <pic:pic xmlns:pic="http://schemas.openxmlformats.org/drawingml/2006/picture">
+                  <pic:nvPicPr>
+                    <pic:cNvPr id="0" name="Picture 2"/>
+                    <pic:cNvPicPr>
+                      <a:picLocks noChangeAspect="1" noChangeArrowheads="1"/>
+                    </pic:cNvPicPr>
+                  </pic:nvPicPr>
+                  <pic:blipFill>
+                    <a:blip r:embed="rId11" cstate="print">
+                      <a:extLst>
+                        <a:ext uri="{28A0092B-C50C-407E-A947-70E740481C1C}">
+                          <a14:useLocalDpi xmlns:a14="http://schemas.microsoft.com/office/drawing/2010/main" val="0"/>
+                        </a:ext>
+                      </a:extLst>
+                    </a:blip>
+                    <a:srcRect/>
+                    <a:stretch>
+                      <a:fillRect/>
+                    </a:stretch>
+                  </pic:blipFill>
+                  <pic:spPr bwMode="auto">
+                    <a:xfrm>
+                      <a:off x="0" y="0"/>
+                      <a:ext cx="2439547" cy="1828800"/>
+                    </a:xfrm>
+                    <a:prstGeom prst="rect">
+                      <a:avLst/>
+                    </a:prstGeom>
+                    <a:noFill/>
+                    <a:ln>
+                      <a:noFill/>
+                    </a:ln>
+                  </pic:spPr>
+                </pic:pic>
+              </a:graphicData>
+            </a:graphic>
+          </wp:inline>
+        </w:drawing>
+      </w:r>
+      <w:r>
+        <w:rPr>
+          <w:noProof/>
+        </w:rPr>
+        <w:drawing>
+          <wp:inline distT="0" distB="0" distL="0" distR="0" wp14:anchorId="2CEDB21E" wp14:editId="7866A4C4">
+            <wp:extent cx="2439547" cy="1828800"/>
+            <wp:effectExtent l="0" t="0" r="0" b="0"/>
+            <wp:docPr id="2" name="Picture 2"/>
+            <wp:cNvGraphicFramePr>
+              <a:graphicFrameLocks xmlns:a="http://schemas.openxmlformats.org/drawingml/2006/main" noChangeAspect="1"/>
+            </wp:cNvGraphicFramePr>
+            <a:graphic xmlns:a="http://schemas.openxmlformats.org/drawingml/2006/main">
+              <a:graphicData uri="http://schemas.openxmlformats.org/drawingml/2006/picture">
+                <pic:pic xmlns:pic="http://schemas.openxmlformats.org/drawingml/2006/picture">
+                  <pic:nvPicPr>
+                    <pic:cNvPr id="0" name="Picture 1"/>
+                    <pic:cNvPicPr>
+                      <a:picLocks noChangeAspect="1" noChangeArrowheads="1"/>
+                    </pic:cNvPicPr>
+                  </pic:nvPicPr>
+                  <pic:blipFill>
+                    <a:blip r:embed="rId12" cstate="print">
+                      <a:extLst>
+                        <a:ext uri="{28A0092B-C50C-407E-A947-70E740481C1C}">
+                          <a14:useLocalDpi xmlns:a14="http://schemas.microsoft.com/office/drawing/2010/main" val="0"/>
+                        </a:ext>
+                      </a:extLst>
+                    </a:blip>
+                    <a:srcRect/>
+                    <a:stretch>
+                      <a:fillRect/>
+                    </a:stretch>
+                  </pic:blipFill>
+                  <pic:spPr bwMode="auto">
+                    <a:xfrm>
+                      <a:off x="0" y="0"/>
+                      <a:ext cx="2439547" cy="1828800"/>
+                    </a:xfrm>
+                    <a:prstGeom prst="rect">
+                      <a:avLst/>
+                    </a:prstGeom>
+                    <a:noFill/>
+                    <a:ln>
+                      <a:noFill/>
+                    </a:ln>
+                  </pic:spPr>
+                </pic:pic>
+              </a:graphicData>
+            </a:graphic>
+          </wp:inline>
+        </w:drawing>
+      </w:r>
+    </w:p>
+    <w:p>
+      <w:pPr>
+        <w:jc w:val="center"/>
+        <w:rPr>
+          <w:rFonts w:ascii="Times New Roman" w:hAnsi="Times New Roman" w:cs="Times New Roman"/>
+        </w:rPr>
+      </w:pPr>
+      <w:r>
+        <w:rPr>
+          <w:rFonts w:ascii="Times New Roman" w:hAnsi="Times New Roman" w:cs="Times New Roman"/>
+        </w:rPr>
+        <w:t>Figure 4 – Metrics without object detection</w:t>
+      </w:r>
+    </w:p>
+    <w:p>
+      <w:pPr>
+        <w:rPr>
+          <w:rFonts w:ascii="Times New Roman" w:hAnsi="Times New Roman" w:cs="Times New Roman"/>
+        </w:rPr>
+      </w:pPr>
+      <w:r>
+        <w:rPr>
+          <w:rFonts w:ascii="Times New Roman" w:hAnsi="Times New Roman" w:cs="Times New Roman"/>
+        </w:rPr>
+        <w:t xml:space="preserve">The Figure 4 shows the metrics without object detection, display of captured frames and saving to video. </w:t>
+      </w:r>
       <w:proofErr w:type="gramStart"/>
       <w:r>
         <w:rPr>
           <w:rFonts w:ascii="Times New Roman" w:hAnsi="Times New Roman" w:cs="Times New Roman"/>
         </w:rPr>
-        <w:t>Thus</w:t>
-      </w:r>
-      <w:proofErr w:type="gramEnd"/>
-      <w:r>
-        <w:rPr>
-          <w:rFonts w:ascii="Times New Roman" w:hAnsi="Times New Roman" w:cs="Times New Roman"/>
-        </w:rPr>
-        <w:t xml:space="preserve"> this method is suitable for taking high level decisions such as goal point detection etc, but the entire navigation stack cannot rely on this method.</w:t>
+        <w:t>It can be seen</w:t>
       </w:r>
       <w:bookmarkStart w:id="0" w:name="_GoBack"/>
       <w:bookmarkEnd w:id="0"/>
-    </w:p>
-    <w:p>
-      <w:pPr>
-        <w:rPr>
-          <w:rFonts w:ascii="Times New Roman" w:hAnsi="Times New Roman" w:cs="Times New Roman"/>
-        </w:rPr>
-      </w:pPr>
+      <w:r>
+        <w:rPr>
+          <w:rFonts w:ascii="Times New Roman" w:hAnsi="Times New Roman" w:cs="Times New Roman"/>
+        </w:rPr>
+        <w:t xml:space="preserve"> that on</w:t>
+      </w:r>
+      <w:proofErr w:type="gramEnd"/>
+      <w:r>
+        <w:rPr>
+          <w:rFonts w:ascii="Times New Roman" w:hAnsi="Times New Roman" w:cs="Times New Roman"/>
+        </w:rPr>
+        <w:t xml:space="preserve"> an average the frame rate is ~0.45 fps which is 150ms </w:t>
+      </w:r>
+      <w:r>
+        <w:rPr>
+          <w:rFonts w:ascii="Times New Roman" w:hAnsi="Times New Roman" w:cs="Times New Roman"/>
+        </w:rPr>
+        <w:t xml:space="preserve">lower than the previous case which has object detection and display included. </w:t>
+      </w:r>
+      <w:proofErr w:type="gramStart"/>
+      <w:r>
+        <w:rPr>
+          <w:rFonts w:ascii="Times New Roman" w:hAnsi="Times New Roman" w:cs="Times New Roman"/>
+        </w:rPr>
+        <w:t>Thus</w:t>
+      </w:r>
+      <w:proofErr w:type="gramEnd"/>
+      <w:r>
+        <w:rPr>
+          <w:rFonts w:ascii="Times New Roman" w:hAnsi="Times New Roman" w:cs="Times New Roman"/>
+        </w:rPr>
+        <w:t xml:space="preserve"> the bottle neck is not the detection part but raw </w:t>
+      </w:r>
+      <w:proofErr w:type="spellStart"/>
+      <w:r>
+        <w:rPr>
+          <w:rFonts w:ascii="Times New Roman" w:hAnsi="Times New Roman" w:cs="Times New Roman"/>
+        </w:rPr>
+        <w:t>dta</w:t>
+      </w:r>
+      <w:proofErr w:type="spellEnd"/>
+      <w:r>
+        <w:rPr>
+          <w:rFonts w:ascii="Times New Roman" w:hAnsi="Times New Roman" w:cs="Times New Roman"/>
+        </w:rPr>
+        <w:t xml:space="preserve"> capture itself.</w:t>
+      </w:r>
     </w:p>
     <w:p>
       <w:pPr>
@@ -1812,6 +2050,7 @@
     <w:lsdException w:name="HTML Sample" w:semiHidden="1" w:unhideWhenUsed="1"/>
     <w:lsdException w:name="HTML Typewriter" w:semiHidden="1" w:unhideWhenUsed="1"/>
     <w:lsdException w:name="HTML Variable" w:semiHidden="1" w:unhideWhenUsed="1"/>
+    <w:lsdException w:name="Normal Table" w:semiHidden="1" w:unhideWhenUsed="1"/>
     <w:lsdException w:name="annotation subject" w:semiHidden="1" w:unhideWhenUsed="1"/>
     <w:lsdException w:name="No List" w:semiHidden="1" w:unhideWhenUsed="1"/>
     <w:lsdException w:name="Outline List 1" w:semiHidden="1" w:unhideWhenUsed="1"/>
@@ -1858,8 +2097,10 @@
     <w:lsdException w:name="Table Subtle 2" w:semiHidden="1" w:unhideWhenUsed="1"/>
     <w:lsdException w:name="Table Web 1" w:semiHidden="1" w:unhideWhenUsed="1"/>
     <w:lsdException w:name="Table Web 2" w:semiHidden="1" w:unhideWhenUsed="1"/>
+    <w:lsdException w:name="Table Web 3" w:semiHidden="1" w:unhideWhenUsed="1"/>
     <w:lsdException w:name="Balloon Text" w:semiHidden="1" w:unhideWhenUsed="1"/>
     <w:lsdException w:name="Table Grid" w:uiPriority="39"/>
+    <w:lsdException w:name="Table Theme" w:semiHidden="1" w:unhideWhenUsed="1"/>
     <w:lsdException w:name="Placeholder Text" w:semiHidden="1"/>
     <w:lsdException w:name="No Spacing" w:uiPriority="1" w:qFormat="1"/>
     <w:lsdException w:name="Light Shading" w:uiPriority="60"/>
@@ -2442,4 +2683,16 @@
     </a:ext>
   </a:extLst>
 </a:theme>
+</file>
+
+<file path=customXml/item1.xml><?xml version="1.0" encoding="utf-8"?>
+<b:Sources xmlns:b="http://schemas.openxmlformats.org/officeDocument/2006/bibliography" xmlns="http://schemas.openxmlformats.org/officeDocument/2006/bibliography" SelectedStyle="\APASixthEditionOfficeOnline.xsl" StyleName="APA" Version="6"/>
+</file>
+
+<file path=customXml/itemProps1.xml><?xml version="1.0" encoding="utf-8"?>
+<ds:datastoreItem xmlns:ds="http://schemas.openxmlformats.org/officeDocument/2006/customXml" ds:itemID="{0A0C92B9-A35C-4980-B5DE-3D8D998CBD7D}">
+  <ds:schemaRefs>
+    <ds:schemaRef ds:uri="http://schemas.openxmlformats.org/officeDocument/2006/bibliography"/>
+  </ds:schemaRefs>
+</ds:datastoreItem>
 </file>
</xml_diff>